<commit_message>
ngrx basic demo added
</commit_message>
<xml_diff>
--- a/references/ref_doc.docx
+++ b/references/ref_doc.docx
@@ -36,23 +36,7 @@
           <w:sz w:val="24"/>
           <w:szCs w:val="24"/>
         </w:rPr>
-        <w:t xml:space="preserve">Git </w:t>
-      </w:r>
-      <w:proofErr w:type="gramStart"/>
-      <w:r>
-        <w:rPr>
-          <w:sz w:val="24"/>
-          <w:szCs w:val="24"/>
-        </w:rPr>
-        <w:t>link :</w:t>
-      </w:r>
-      <w:proofErr w:type="gramEnd"/>
-      <w:r>
-        <w:rPr>
-          <w:sz w:val="24"/>
-          <w:szCs w:val="24"/>
-        </w:rPr>
-        <w:t xml:space="preserve"> </w:t>
+        <w:t xml:space="preserve">Git link : </w:t>
       </w:r>
       <w:hyperlink r:id="rId5" w:history="1">
         <w:r>
@@ -149,17 +133,8 @@
           <w:sz w:val="24"/>
           <w:szCs w:val="24"/>
         </w:rPr>
-        <w:t xml:space="preserve">Node installer comes </w:t>
+        <w:t>Node installer comes with :</w:t>
       </w:r>
-      <w:proofErr w:type="gramStart"/>
-      <w:r>
-        <w:rPr>
-          <w:sz w:val="24"/>
-          <w:szCs w:val="24"/>
-        </w:rPr>
-        <w:t>with :</w:t>
-      </w:r>
-      <w:proofErr w:type="gramEnd"/>
     </w:p>
     <w:p>
       <w:pPr>
@@ -245,27 +220,7 @@
           <w:sz w:val="24"/>
           <w:szCs w:val="24"/>
         </w:rPr>
-        <w:t>Angular - v</w:t>
-      </w:r>
-      <w:proofErr w:type="gramStart"/>
-      <w:r>
-        <w:rPr>
-          <w:b/>
-          <w:bCs/>
-          <w:sz w:val="24"/>
-          <w:szCs w:val="24"/>
-        </w:rPr>
-        <w:t>8 :</w:t>
-      </w:r>
-      <w:proofErr w:type="gramEnd"/>
-      <w:r>
-        <w:rPr>
-          <w:b/>
-          <w:bCs/>
-          <w:sz w:val="24"/>
-          <w:szCs w:val="24"/>
-        </w:rPr>
-        <w:t xml:space="preserve"> Components, template, Two data binding, </w:t>
+        <w:t xml:space="preserve">Angular - v8 : Components, template, Two data binding, </w:t>
       </w:r>
       <w:r>
         <w:rPr>
@@ -294,7 +249,6 @@
         </w:rPr>
       </w:pPr>
       <w:proofErr w:type="spellStart"/>
-      <w:proofErr w:type="gramStart"/>
       <w:r>
         <w:rPr>
           <w:sz w:val="24"/>
@@ -308,15 +262,7 @@
           <w:sz w:val="24"/>
           <w:szCs w:val="24"/>
         </w:rPr>
-        <w:t xml:space="preserve"> :</w:t>
-      </w:r>
-      <w:proofErr w:type="gramEnd"/>
-      <w:r>
-        <w:rPr>
-          <w:sz w:val="24"/>
-          <w:szCs w:val="24"/>
-        </w:rPr>
-        <w:t xml:space="preserve"> DOM manipulation, Remote Calls (XHR)</w:t>
+        <w:t xml:space="preserve"> : DOM manipulation, Remote Calls (XHR)</w:t>
       </w:r>
     </w:p>
     <w:p>
@@ -326,7 +272,6 @@
           <w:szCs w:val="24"/>
         </w:rPr>
       </w:pPr>
-      <w:proofErr w:type="gramStart"/>
       <w:r>
         <w:rPr>
           <w:sz w:val="24"/>
@@ -339,15 +284,7 @@
           <w:sz w:val="24"/>
           <w:szCs w:val="24"/>
         </w:rPr>
-        <w:t xml:space="preserve"> :</w:t>
-      </w:r>
-      <w:proofErr w:type="gramEnd"/>
-      <w:r>
-        <w:rPr>
-          <w:sz w:val="24"/>
-          <w:szCs w:val="24"/>
-        </w:rPr>
-        <w:t xml:space="preserve"> Virtual DOM. Great for application where data changes very frequently over a period of time. </w:t>
+        <w:t xml:space="preserve"> : Virtual DOM. Great for application where data changes very frequently over a period of time. </w:t>
       </w:r>
     </w:p>
     <w:p>
@@ -357,7 +294,6 @@
           <w:szCs w:val="24"/>
         </w:rPr>
       </w:pPr>
-      <w:proofErr w:type="gramStart"/>
       <w:r>
         <w:rPr>
           <w:sz w:val="24"/>
@@ -370,15 +306,7 @@
           <w:sz w:val="24"/>
           <w:szCs w:val="24"/>
         </w:rPr>
-        <w:t xml:space="preserve"> :</w:t>
-      </w:r>
-      <w:proofErr w:type="gramEnd"/>
-      <w:r>
-        <w:rPr>
-          <w:sz w:val="24"/>
-          <w:szCs w:val="24"/>
-        </w:rPr>
-        <w:t xml:space="preserve"> Creates custom JS components</w:t>
+        <w:t xml:space="preserve"> : Creates custom JS components</w:t>
       </w:r>
     </w:p>
     <w:p>
@@ -388,7 +316,6 @@
           <w:szCs w:val="24"/>
         </w:rPr>
       </w:pPr>
-      <w:proofErr w:type="gramStart"/>
       <w:r>
         <w:rPr>
           <w:sz w:val="24"/>
@@ -401,15 +328,7 @@
           <w:sz w:val="24"/>
           <w:szCs w:val="24"/>
         </w:rPr>
-        <w:t xml:space="preserve"> :</w:t>
-      </w:r>
-      <w:proofErr w:type="gramEnd"/>
-      <w:r>
-        <w:rPr>
-          <w:sz w:val="24"/>
-          <w:szCs w:val="24"/>
-        </w:rPr>
-        <w:t xml:space="preserve"> Client side MVC</w:t>
+        <w:t xml:space="preserve"> : Client side MVC</w:t>
       </w:r>
     </w:p>
     <w:p>
@@ -419,7 +338,6 @@
           <w:szCs w:val="24"/>
         </w:rPr>
       </w:pPr>
-      <w:proofErr w:type="gramStart"/>
       <w:r>
         <w:rPr>
           <w:sz w:val="24"/>
@@ -432,15 +350,7 @@
           <w:sz w:val="24"/>
           <w:szCs w:val="24"/>
         </w:rPr>
-        <w:t xml:space="preserve"> :</w:t>
-      </w:r>
-      <w:proofErr w:type="gramEnd"/>
-      <w:r>
-        <w:rPr>
-          <w:sz w:val="24"/>
-          <w:szCs w:val="24"/>
-        </w:rPr>
-        <w:t xml:space="preserve"> two way data binding. Implements MVVM.</w:t>
+        <w:t xml:space="preserve"> : two way data binding. Implements MVVM.</w:t>
       </w:r>
     </w:p>
     <w:p>
@@ -457,7 +367,6 @@
         </w:rPr>
         <w:t xml:space="preserve">* </w:t>
       </w:r>
-      <w:proofErr w:type="gramStart"/>
       <w:r>
         <w:rPr>
           <w:sz w:val="24"/>
@@ -470,15 +379,7 @@
           <w:sz w:val="24"/>
           <w:szCs w:val="24"/>
         </w:rPr>
-        <w:t xml:space="preserve"> :</w:t>
-      </w:r>
-      <w:proofErr w:type="gramEnd"/>
-      <w:r>
-        <w:rPr>
-          <w:sz w:val="24"/>
-          <w:szCs w:val="24"/>
-        </w:rPr>
-        <w:t xml:space="preserve"> </w:t>
+        <w:t xml:space="preserve"> : </w:t>
       </w:r>
       <w:r>
         <w:rPr>
@@ -495,21 +396,12 @@
           <w:szCs w:val="24"/>
         </w:rPr>
       </w:pPr>
-      <w:proofErr w:type="gramStart"/>
       <w:r>
         <w:rPr>
           <w:sz w:val="24"/>
           <w:szCs w:val="24"/>
         </w:rPr>
-        <w:t>Node :</w:t>
-      </w:r>
-      <w:proofErr w:type="gramEnd"/>
-      <w:r>
-        <w:rPr>
-          <w:sz w:val="24"/>
-          <w:szCs w:val="24"/>
-        </w:rPr>
-        <w:t xml:space="preserve"> platform, runs </w:t>
+        <w:t xml:space="preserve">Node : platform, runs </w:t>
       </w:r>
       <w:proofErr w:type="spellStart"/>
       <w:r>
@@ -535,21 +427,12 @@
           <w:szCs w:val="24"/>
         </w:rPr>
       </w:pPr>
-      <w:proofErr w:type="gramStart"/>
       <w:r>
         <w:rPr>
           <w:sz w:val="24"/>
           <w:szCs w:val="24"/>
         </w:rPr>
-        <w:t>Express :</w:t>
-      </w:r>
-      <w:proofErr w:type="gramEnd"/>
-      <w:r>
-        <w:rPr>
-          <w:sz w:val="24"/>
-          <w:szCs w:val="24"/>
-        </w:rPr>
-        <w:t xml:space="preserve"> </w:t>
+        <w:t xml:space="preserve">Express : </w:t>
       </w:r>
       <w:r>
         <w:rPr>
@@ -579,23 +462,7 @@
           <w:sz w:val="24"/>
           <w:szCs w:val="24"/>
         </w:rPr>
-        <w:t xml:space="preserve">Angular </w:t>
-      </w:r>
-      <w:proofErr w:type="gramStart"/>
-      <w:r>
-        <w:rPr>
-          <w:sz w:val="24"/>
-          <w:szCs w:val="24"/>
-        </w:rPr>
-        <w:t>Compilation :</w:t>
-      </w:r>
-      <w:proofErr w:type="gramEnd"/>
-      <w:r>
-        <w:rPr>
-          <w:sz w:val="24"/>
-          <w:szCs w:val="24"/>
-        </w:rPr>
-        <w:t xml:space="preserve"> </w:t>
+        <w:t xml:space="preserve">Angular Compilation : </w:t>
       </w:r>
     </w:p>
     <w:p>
@@ -605,21 +472,12 @@
           <w:szCs w:val="24"/>
         </w:rPr>
       </w:pPr>
-      <w:proofErr w:type="gramStart"/>
       <w:r>
         <w:rPr>
           <w:sz w:val="24"/>
           <w:szCs w:val="24"/>
         </w:rPr>
-        <w:t>JIT :</w:t>
-      </w:r>
-      <w:proofErr w:type="gramEnd"/>
-      <w:r>
-        <w:rPr>
-          <w:sz w:val="24"/>
-          <w:szCs w:val="24"/>
-        </w:rPr>
-        <w:t xml:space="preserve"> app size + compiler size (heavy)</w:t>
+        <w:t>JIT : app size + compiler size (heavy)</w:t>
       </w:r>
     </w:p>
     <w:p>
@@ -629,21 +487,12 @@
           <w:szCs w:val="24"/>
         </w:rPr>
       </w:pPr>
-      <w:proofErr w:type="gramStart"/>
       <w:r>
         <w:rPr>
           <w:sz w:val="24"/>
           <w:szCs w:val="24"/>
         </w:rPr>
-        <w:t>AOT :</w:t>
-      </w:r>
-      <w:proofErr w:type="gramEnd"/>
-      <w:r>
-        <w:rPr>
-          <w:sz w:val="24"/>
-          <w:szCs w:val="24"/>
-        </w:rPr>
-        <w:t xml:space="preserve"> Ahead-Of-Time -&gt; minified, </w:t>
+        <w:t xml:space="preserve">AOT : Ahead-Of-Time -&gt; minified, </w:t>
       </w:r>
       <w:proofErr w:type="spellStart"/>
       <w:r>
@@ -730,23 +579,7 @@
           <w:sz w:val="24"/>
           <w:szCs w:val="24"/>
         </w:rPr>
-        <w:t xml:space="preserve">Angular can create our own </w:t>
-      </w:r>
-      <w:proofErr w:type="gramStart"/>
-      <w:r>
-        <w:rPr>
-          <w:sz w:val="24"/>
-          <w:szCs w:val="24"/>
-        </w:rPr>
-        <w:t>elements :</w:t>
-      </w:r>
-      <w:proofErr w:type="gramEnd"/>
-      <w:r>
-        <w:rPr>
-          <w:sz w:val="24"/>
-          <w:szCs w:val="24"/>
-        </w:rPr>
-        <w:t xml:space="preserve"> &lt;product-details&gt;&lt;/product-details&gt;</w:t>
+        <w:t>Angular can create our own elements : &lt;product-details&gt;&lt;/product-details&gt;</w:t>
       </w:r>
     </w:p>
     <w:p>
@@ -778,23 +611,7 @@
           <w:sz w:val="24"/>
           <w:szCs w:val="24"/>
         </w:rPr>
-        <w:t xml:space="preserve"> in </w:t>
-      </w:r>
-      <w:proofErr w:type="gramStart"/>
-      <w:r>
-        <w:rPr>
-          <w:sz w:val="24"/>
-          <w:szCs w:val="24"/>
-        </w:rPr>
-        <w:t>market :</w:t>
-      </w:r>
-      <w:proofErr w:type="gramEnd"/>
-      <w:r>
-        <w:rPr>
-          <w:sz w:val="24"/>
-          <w:szCs w:val="24"/>
-        </w:rPr>
-        <w:t xml:space="preserve"> (to convert Typescript into </w:t>
+        <w:t xml:space="preserve"> in market : (to convert Typescript into </w:t>
       </w:r>
       <w:proofErr w:type="spellStart"/>
       <w:r>
@@ -919,23 +736,7 @@
           <w:sz w:val="24"/>
           <w:szCs w:val="24"/>
         </w:rPr>
-        <w:t xml:space="preserve">Angular CLI </w:t>
-      </w:r>
-      <w:proofErr w:type="gramStart"/>
-      <w:r>
-        <w:rPr>
-          <w:sz w:val="24"/>
-          <w:szCs w:val="24"/>
-        </w:rPr>
-        <w:t>Tool :</w:t>
-      </w:r>
-      <w:proofErr w:type="gramEnd"/>
-      <w:r>
-        <w:rPr>
-          <w:sz w:val="24"/>
-          <w:szCs w:val="24"/>
-        </w:rPr>
-        <w:t xml:space="preserve"> </w:t>
+        <w:t xml:space="preserve">Angular CLI Tool : </w:t>
       </w:r>
     </w:p>
     <w:p>
@@ -1044,23 +845,7 @@
           <w:sz w:val="24"/>
           <w:szCs w:val="24"/>
         </w:rPr>
-        <w:t xml:space="preserve">ng </w:t>
-      </w:r>
-      <w:proofErr w:type="gramStart"/>
-      <w:r>
-        <w:rPr>
-          <w:sz w:val="24"/>
-          <w:szCs w:val="24"/>
-        </w:rPr>
-        <w:t>serve</w:t>
-      </w:r>
-      <w:proofErr w:type="gramEnd"/>
-      <w:r>
-        <w:rPr>
-          <w:sz w:val="24"/>
-          <w:szCs w:val="24"/>
-        </w:rPr>
-        <w:t xml:space="preserve"> -o</w:t>
+        <w:t>ng serve -o</w:t>
       </w:r>
     </w:p>
     <w:p>
@@ -1247,23 +1032,7 @@
           <w:sz w:val="24"/>
           <w:szCs w:val="24"/>
         </w:rPr>
-        <w:t xml:space="preserve">To install </w:t>
-      </w:r>
-      <w:proofErr w:type="gramStart"/>
-      <w:r>
-        <w:rPr>
-          <w:sz w:val="24"/>
-          <w:szCs w:val="24"/>
-        </w:rPr>
-        <w:t>Bootstrap :</w:t>
-      </w:r>
-      <w:proofErr w:type="gramEnd"/>
-      <w:r>
-        <w:rPr>
-          <w:sz w:val="24"/>
-          <w:szCs w:val="24"/>
-        </w:rPr>
-        <w:t xml:space="preserve"> </w:t>
+        <w:t xml:space="preserve">To install Bootstrap : </w:t>
       </w:r>
     </w:p>
     <w:p>
@@ -1444,23 +1213,7 @@
           <w:sz w:val="24"/>
           <w:szCs w:val="24"/>
         </w:rPr>
-        <w:t xml:space="preserve">Webpack development </w:t>
-      </w:r>
-      <w:proofErr w:type="gramStart"/>
-      <w:r>
-        <w:rPr>
-          <w:sz w:val="24"/>
-          <w:szCs w:val="24"/>
-        </w:rPr>
-        <w:t>Server :</w:t>
-      </w:r>
-      <w:proofErr w:type="gramEnd"/>
-      <w:r>
-        <w:rPr>
-          <w:sz w:val="24"/>
-          <w:szCs w:val="24"/>
-        </w:rPr>
-        <w:t xml:space="preserve"> Static server  &gt; 4200</w:t>
+        <w:t>Webpack development Server : Static server  &gt; 4200</w:t>
       </w:r>
     </w:p>
     <w:p>
@@ -1475,17 +1228,8 @@
           <w:sz w:val="24"/>
           <w:szCs w:val="24"/>
         </w:rPr>
-        <w:t xml:space="preserve">Ng </w:t>
+        <w:t>Ng serve</w:t>
       </w:r>
-      <w:proofErr w:type="gramStart"/>
-      <w:r>
-        <w:rPr>
-          <w:sz w:val="24"/>
-          <w:szCs w:val="24"/>
-        </w:rPr>
-        <w:t>serve</w:t>
-      </w:r>
-      <w:proofErr w:type="gramEnd"/>
     </w:p>
     <w:p>
       <w:pPr>
@@ -1511,27 +1255,7 @@
           <w:sz w:val="24"/>
           <w:szCs w:val="24"/>
         </w:rPr>
-        <w:t xml:space="preserve">Data </w:t>
-      </w:r>
-      <w:proofErr w:type="gramStart"/>
-      <w:r>
-        <w:rPr>
-          <w:b/>
-          <w:bCs/>
-          <w:sz w:val="24"/>
-          <w:szCs w:val="24"/>
-        </w:rPr>
-        <w:t>Bindings :</w:t>
-      </w:r>
-      <w:proofErr w:type="gramEnd"/>
-      <w:r>
-        <w:rPr>
-          <w:b/>
-          <w:bCs/>
-          <w:sz w:val="24"/>
-          <w:szCs w:val="24"/>
-        </w:rPr>
-        <w:t xml:space="preserve"> </w:t>
+        <w:t xml:space="preserve">Data Bindings : </w:t>
       </w:r>
     </w:p>
     <w:p>
@@ -1571,22 +1295,7 @@
           <w:szCs w:val="24"/>
         </w:rPr>
         <w:tab/>
-      </w:r>
-      <w:proofErr w:type="gramStart"/>
-      <w:r>
-        <w:rPr>
-          <w:sz w:val="24"/>
-          <w:szCs w:val="24"/>
-        </w:rPr>
-        <w:t>[ ]</w:t>
-      </w:r>
-      <w:proofErr w:type="gramEnd"/>
-      <w:r>
-        <w:rPr>
-          <w:sz w:val="24"/>
-          <w:szCs w:val="24"/>
-        </w:rPr>
-        <w:t xml:space="preserve"> – Property binding Syntax</w:t>
+        <w:t>[ ] – Property binding Syntax</w:t>
       </w:r>
     </w:p>
     <w:p>
@@ -1646,22 +1355,7 @@
           <w:szCs w:val="24"/>
         </w:rPr>
         <w:tab/>
-      </w:r>
-      <w:proofErr w:type="gramStart"/>
-      <w:r>
-        <w:rPr>
-          <w:sz w:val="24"/>
-          <w:szCs w:val="24"/>
-        </w:rPr>
-        <w:t>( )</w:t>
-      </w:r>
-      <w:proofErr w:type="gramEnd"/>
-      <w:r>
-        <w:rPr>
-          <w:sz w:val="24"/>
-          <w:szCs w:val="24"/>
-        </w:rPr>
-        <w:t xml:space="preserve"> – Event Binding Syntax</w:t>
+        <w:t>( ) – Event Binding Syntax</w:t>
       </w:r>
       <w:r>
         <w:rPr>
@@ -1723,23 +1417,7 @@
           <w:sz w:val="24"/>
           <w:szCs w:val="24"/>
         </w:rPr>
-        <w:t xml:space="preserve">[ Property </w:t>
-      </w:r>
-      <w:proofErr w:type="gramStart"/>
-      <w:r>
-        <w:rPr>
-          <w:sz w:val="24"/>
-          <w:szCs w:val="24"/>
-        </w:rPr>
-        <w:t>Binding ]</w:t>
-      </w:r>
-      <w:proofErr w:type="gramEnd"/>
-      <w:r>
-        <w:rPr>
-          <w:sz w:val="24"/>
-          <w:szCs w:val="24"/>
-        </w:rPr>
-        <w:t xml:space="preserve"> + ( Event Binding )</w:t>
+        <w:t>[ Property Binding ] + ( Event Binding )</w:t>
       </w:r>
     </w:p>
     <w:p>
@@ -1763,23 +1441,7 @@
           <w:szCs w:val="24"/>
         </w:rPr>
         <w:lastRenderedPageBreak/>
-        <w:t xml:space="preserve">Banana in the </w:t>
-      </w:r>
-      <w:proofErr w:type="gramStart"/>
-      <w:r>
-        <w:rPr>
-          <w:sz w:val="24"/>
-          <w:szCs w:val="24"/>
-        </w:rPr>
-        <w:t>box :</w:t>
-      </w:r>
-      <w:proofErr w:type="gramEnd"/>
-      <w:r>
-        <w:rPr>
-          <w:sz w:val="24"/>
-          <w:szCs w:val="24"/>
-        </w:rPr>
-        <w:t xml:space="preserve"> [ ( </w:t>
+        <w:t xml:space="preserve">Banana in the box : [ ( </w:t>
       </w:r>
       <w:proofErr w:type="spellStart"/>
       <w:r>
@@ -1828,27 +1490,7 @@
           <w:sz w:val="24"/>
           <w:szCs w:val="24"/>
         </w:rPr>
-        <w:t xml:space="preserve">Component </w:t>
-      </w:r>
-      <w:proofErr w:type="gramStart"/>
-      <w:r>
-        <w:rPr>
-          <w:b/>
-          <w:bCs/>
-          <w:sz w:val="24"/>
-          <w:szCs w:val="24"/>
-        </w:rPr>
-        <w:t>Communication :</w:t>
-      </w:r>
-      <w:proofErr w:type="gramEnd"/>
-      <w:r>
-        <w:rPr>
-          <w:b/>
-          <w:bCs/>
-          <w:sz w:val="24"/>
-          <w:szCs w:val="24"/>
-        </w:rPr>
-        <w:t xml:space="preserve"> </w:t>
+        <w:t xml:space="preserve">Component Communication : </w:t>
       </w:r>
     </w:p>
     <w:p>
@@ -1866,23 +1508,7 @@
           <w:sz w:val="24"/>
           <w:szCs w:val="24"/>
         </w:rPr>
-        <w:t xml:space="preserve">Parent to </w:t>
-      </w:r>
-      <w:proofErr w:type="gramStart"/>
-      <w:r>
-        <w:rPr>
-          <w:sz w:val="24"/>
-          <w:szCs w:val="24"/>
-        </w:rPr>
-        <w:t>Child :</w:t>
-      </w:r>
-      <w:proofErr w:type="gramEnd"/>
-      <w:r>
-        <w:rPr>
-          <w:sz w:val="24"/>
-          <w:szCs w:val="24"/>
-        </w:rPr>
-        <w:t xml:space="preserve"> [ Property Binding ] + @Input( )</w:t>
+        <w:t>Parent to Child : [ Property Binding ] + @Input( )</w:t>
       </w:r>
     </w:p>
     <w:p>
@@ -1900,17 +1526,8 @@
           <w:sz w:val="24"/>
           <w:szCs w:val="24"/>
         </w:rPr>
-        <w:t xml:space="preserve">Child to </w:t>
+        <w:t>Child to Parent :</w:t>
       </w:r>
-      <w:proofErr w:type="gramStart"/>
-      <w:r>
-        <w:rPr>
-          <w:sz w:val="24"/>
-          <w:szCs w:val="24"/>
-        </w:rPr>
-        <w:t>Parent :</w:t>
-      </w:r>
-      <w:proofErr w:type="gramEnd"/>
       <w:r>
         <w:rPr>
           <w:sz w:val="24"/>
@@ -1951,7 +1568,6 @@
           <w:szCs w:val="24"/>
         </w:rPr>
       </w:pPr>
-      <w:proofErr w:type="gramStart"/>
       <w:r>
         <w:rPr>
           <w:b/>
@@ -1966,15 +1582,7 @@
           <w:sz w:val="24"/>
           <w:szCs w:val="24"/>
         </w:rPr>
-        <w:t xml:space="preserve"> :</w:t>
-      </w:r>
-      <w:proofErr w:type="gramEnd"/>
-      <w:r>
-        <w:rPr>
-          <w:sz w:val="24"/>
-          <w:szCs w:val="24"/>
-        </w:rPr>
-        <w:t xml:space="preserve"> Types of Directives –</w:t>
+        <w:t xml:space="preserve"> : Types of Directives –</w:t>
       </w:r>
     </w:p>
     <w:p>
@@ -2038,27 +1646,7 @@
           <w:sz w:val="24"/>
           <w:szCs w:val="24"/>
         </w:rPr>
-        <w:t xml:space="preserve">Form State &amp; Form Control </w:t>
-      </w:r>
-      <w:proofErr w:type="gramStart"/>
-      <w:r>
-        <w:rPr>
-          <w:b/>
-          <w:bCs/>
-          <w:sz w:val="24"/>
-          <w:szCs w:val="24"/>
-        </w:rPr>
-        <w:t>Classes :</w:t>
-      </w:r>
-      <w:proofErr w:type="gramEnd"/>
-      <w:r>
-        <w:rPr>
-          <w:b/>
-          <w:bCs/>
-          <w:sz w:val="24"/>
-          <w:szCs w:val="24"/>
-        </w:rPr>
-        <w:t xml:space="preserve"> </w:t>
+        <w:t xml:space="preserve">Form State &amp; Form Control Classes : </w:t>
       </w:r>
     </w:p>
     <w:p>
@@ -2151,7 +1739,6 @@
           <w:szCs w:val="24"/>
         </w:rPr>
       </w:pPr>
-      <w:proofErr w:type="gramStart"/>
       <w:r>
         <w:rPr>
           <w:b/>
@@ -2166,15 +1753,7 @@
           <w:sz w:val="24"/>
           <w:szCs w:val="24"/>
         </w:rPr>
-        <w:t xml:space="preserve"> :</w:t>
-      </w:r>
-      <w:proofErr w:type="gramEnd"/>
-      <w:r>
-        <w:rPr>
-          <w:sz w:val="24"/>
-          <w:szCs w:val="24"/>
-        </w:rPr>
-        <w:t xml:space="preserve"> implements two principles :</w:t>
+        <w:t xml:space="preserve"> : implements two principles :</w:t>
       </w:r>
     </w:p>
     <w:p>
@@ -2258,21 +1837,12 @@
           <w:szCs w:val="24"/>
         </w:rPr>
       </w:pPr>
-      <w:proofErr w:type="gramStart"/>
       <w:r>
         <w:rPr>
           <w:sz w:val="24"/>
           <w:szCs w:val="24"/>
         </w:rPr>
-        <w:t>DI :</w:t>
-      </w:r>
-      <w:proofErr w:type="gramEnd"/>
-      <w:r>
-        <w:rPr>
-          <w:sz w:val="24"/>
-          <w:szCs w:val="24"/>
-        </w:rPr>
-        <w:t xml:space="preserve"> Hierarchical Injection</w:t>
+        <w:t>DI : Hierarchical Injection</w:t>
       </w:r>
     </w:p>
     <w:p>
@@ -2322,23 +1892,7 @@
           <w:sz w:val="24"/>
           <w:szCs w:val="24"/>
         </w:rPr>
-        <w:t xml:space="preserve">To install Firebase </w:t>
-      </w:r>
-      <w:proofErr w:type="gramStart"/>
-      <w:r>
-        <w:rPr>
-          <w:sz w:val="24"/>
-          <w:szCs w:val="24"/>
-        </w:rPr>
-        <w:t>SDK :</w:t>
-      </w:r>
-      <w:proofErr w:type="gramEnd"/>
-      <w:r>
-        <w:rPr>
-          <w:sz w:val="24"/>
-          <w:szCs w:val="24"/>
-        </w:rPr>
-        <w:t xml:space="preserve"> </w:t>
+        <w:t xml:space="preserve">To install Firebase SDK : </w:t>
       </w:r>
     </w:p>
     <w:p>
@@ -2409,23 +1963,7 @@
           <w:sz w:val="24"/>
           <w:szCs w:val="24"/>
         </w:rPr>
-        <w:t xml:space="preserve">ng </w:t>
-      </w:r>
-      <w:proofErr w:type="gramStart"/>
-      <w:r>
-        <w:rPr>
-          <w:sz w:val="24"/>
-          <w:szCs w:val="24"/>
-        </w:rPr>
-        <w:t>generate</w:t>
-      </w:r>
-      <w:proofErr w:type="gramEnd"/>
-      <w:r>
-        <w:rPr>
-          <w:sz w:val="24"/>
-          <w:szCs w:val="24"/>
-        </w:rPr>
-        <w:t xml:space="preserve"> service services/auth</w:t>
+        <w:t>ng generate service services/auth</w:t>
       </w:r>
     </w:p>
     <w:p>
@@ -2458,27 +1996,7 @@
           <w:sz w:val="24"/>
           <w:szCs w:val="24"/>
         </w:rPr>
-        <w:t xml:space="preserve">Angular </w:t>
-      </w:r>
-      <w:proofErr w:type="gramStart"/>
-      <w:r>
-        <w:rPr>
-          <w:b/>
-          <w:bCs/>
-          <w:sz w:val="24"/>
-          <w:szCs w:val="24"/>
-        </w:rPr>
-        <w:t>Routing :</w:t>
-      </w:r>
-      <w:proofErr w:type="gramEnd"/>
-      <w:r>
-        <w:rPr>
-          <w:b/>
-          <w:bCs/>
-          <w:sz w:val="24"/>
-          <w:szCs w:val="24"/>
-        </w:rPr>
-        <w:t xml:space="preserve"> </w:t>
+        <w:t xml:space="preserve">Angular Routing : </w:t>
       </w:r>
     </w:p>
     <w:p>
@@ -2496,23 +2014,7 @@
           <w:sz w:val="24"/>
           <w:szCs w:val="24"/>
         </w:rPr>
-        <w:t xml:space="preserve">HTML5Mode Regular URL </w:t>
-      </w:r>
-      <w:proofErr w:type="gramStart"/>
-      <w:r>
-        <w:rPr>
-          <w:sz w:val="24"/>
-          <w:szCs w:val="24"/>
-        </w:rPr>
-        <w:t>pattern :</w:t>
-      </w:r>
-      <w:proofErr w:type="gramEnd"/>
-      <w:r>
-        <w:rPr>
-          <w:sz w:val="24"/>
-          <w:szCs w:val="24"/>
-        </w:rPr>
-        <w:t xml:space="preserve"> </w:t>
+        <w:t xml:space="preserve">HTML5Mode Regular URL pattern : </w:t>
       </w:r>
       <w:hyperlink r:id="rId16" w:history="1">
         <w:r>
@@ -2536,7 +2038,6 @@
         </w:rPr>
       </w:pPr>
       <w:proofErr w:type="spellStart"/>
-      <w:proofErr w:type="gramStart"/>
       <w:r>
         <w:rPr>
           <w:sz w:val="24"/>
@@ -2550,15 +2051,7 @@
           <w:sz w:val="24"/>
           <w:szCs w:val="24"/>
         </w:rPr>
-        <w:t xml:space="preserve"> :</w:t>
-      </w:r>
-      <w:proofErr w:type="gramEnd"/>
-      <w:r>
-        <w:rPr>
-          <w:sz w:val="24"/>
-          <w:szCs w:val="24"/>
-        </w:rPr>
-        <w:t xml:space="preserve"> </w:t>
+        <w:t xml:space="preserve"> : </w:t>
       </w:r>
       <w:hyperlink r:id="rId17" w:history="1">
         <w:r>
@@ -2601,27 +2094,7 @@
           <w:sz w:val="24"/>
           <w:szCs w:val="24"/>
         </w:rPr>
-        <w:t xml:space="preserve">Router </w:t>
-      </w:r>
-      <w:proofErr w:type="gramStart"/>
-      <w:r>
-        <w:rPr>
-          <w:b/>
-          <w:bCs/>
-          <w:sz w:val="24"/>
-          <w:szCs w:val="24"/>
-        </w:rPr>
-        <w:t>Terminologies :</w:t>
-      </w:r>
-      <w:proofErr w:type="gramEnd"/>
-      <w:r>
-        <w:rPr>
-          <w:b/>
-          <w:bCs/>
-          <w:sz w:val="24"/>
-          <w:szCs w:val="24"/>
-        </w:rPr>
-        <w:t xml:space="preserve"> </w:t>
+        <w:t xml:space="preserve">Router Terminologies : </w:t>
       </w:r>
     </w:p>
     <w:p>
@@ -2634,21 +2107,12 @@
           <w:szCs w:val="24"/>
         </w:rPr>
       </w:pPr>
-      <w:proofErr w:type="gramStart"/>
       <w:r>
         <w:rPr>
           <w:sz w:val="24"/>
           <w:szCs w:val="24"/>
         </w:rPr>
-        <w:t>Routes :</w:t>
-      </w:r>
-      <w:proofErr w:type="gramEnd"/>
-      <w:r>
-        <w:rPr>
-          <w:sz w:val="24"/>
-          <w:szCs w:val="24"/>
-        </w:rPr>
-        <w:t xml:space="preserve"> Route Configuration</w:t>
+        <w:t>Routes : Route Configuration</w:t>
       </w:r>
     </w:p>
     <w:p>
@@ -2662,7 +2126,6 @@
         </w:rPr>
       </w:pPr>
       <w:proofErr w:type="spellStart"/>
-      <w:proofErr w:type="gramStart"/>
       <w:r>
         <w:rPr>
           <w:sz w:val="24"/>
@@ -2676,15 +2139,7 @@
           <w:sz w:val="24"/>
           <w:szCs w:val="24"/>
         </w:rPr>
-        <w:t xml:space="preserve"> :</w:t>
-      </w:r>
-      <w:proofErr w:type="gramEnd"/>
-      <w:r>
-        <w:rPr>
-          <w:sz w:val="24"/>
-          <w:szCs w:val="24"/>
-        </w:rPr>
-        <w:t xml:space="preserve"> imported in Module</w:t>
+        <w:t xml:space="preserve"> : imported in Module</w:t>
       </w:r>
     </w:p>
     <w:p>
@@ -2698,7 +2153,6 @@
         </w:rPr>
       </w:pPr>
       <w:proofErr w:type="spellStart"/>
-      <w:proofErr w:type="gramStart"/>
       <w:r>
         <w:rPr>
           <w:sz w:val="24"/>
@@ -2712,15 +2166,7 @@
           <w:sz w:val="24"/>
           <w:szCs w:val="24"/>
         </w:rPr>
-        <w:t xml:space="preserve"> :</w:t>
-      </w:r>
-      <w:proofErr w:type="gramEnd"/>
-      <w:r>
-        <w:rPr>
-          <w:sz w:val="24"/>
-          <w:szCs w:val="24"/>
-        </w:rPr>
-        <w:t xml:space="preserve"> creates the links to update the page URL</w:t>
+        <w:t xml:space="preserve"> : creates the links to update the page URL</w:t>
       </w:r>
     </w:p>
     <w:p>
@@ -2734,7 +2180,6 @@
         </w:rPr>
       </w:pPr>
       <w:proofErr w:type="spellStart"/>
-      <w:proofErr w:type="gramStart"/>
       <w:r>
         <w:rPr>
           <w:sz w:val="24"/>
@@ -2755,15 +2200,7 @@
           <w:sz w:val="24"/>
           <w:szCs w:val="24"/>
         </w:rPr>
-        <w:t xml:space="preserve"> :</w:t>
-      </w:r>
-      <w:proofErr w:type="gramEnd"/>
-      <w:r>
-        <w:rPr>
-          <w:sz w:val="24"/>
-          <w:szCs w:val="24"/>
-        </w:rPr>
-        <w:t xml:space="preserve"> provides the space on template to load the component</w:t>
+        <w:t xml:space="preserve"> : provides the space on template to load the component</w:t>
       </w:r>
     </w:p>
     <w:p>
@@ -2776,21 +2213,12 @@
           <w:szCs w:val="24"/>
         </w:rPr>
       </w:pPr>
-      <w:proofErr w:type="gramStart"/>
       <w:r>
         <w:rPr>
           <w:sz w:val="24"/>
           <w:szCs w:val="24"/>
         </w:rPr>
-        <w:t>Router :</w:t>
-      </w:r>
-      <w:proofErr w:type="gramEnd"/>
-      <w:r>
-        <w:rPr>
-          <w:sz w:val="24"/>
-          <w:szCs w:val="24"/>
-        </w:rPr>
-        <w:t xml:space="preserve"> enables to access the URL/ routes</w:t>
+        <w:t>Router : enables to access the URL/ routes</w:t>
       </w:r>
     </w:p>
     <w:p>
@@ -2804,7 +2232,6 @@
         </w:rPr>
       </w:pPr>
       <w:proofErr w:type="spellStart"/>
-      <w:proofErr w:type="gramStart"/>
       <w:r>
         <w:rPr>
           <w:sz w:val="24"/>
@@ -2818,15 +2245,7 @@
           <w:sz w:val="24"/>
           <w:szCs w:val="24"/>
         </w:rPr>
-        <w:t xml:space="preserve"> :</w:t>
-      </w:r>
-      <w:proofErr w:type="gramEnd"/>
-      <w:r>
-        <w:rPr>
-          <w:sz w:val="24"/>
-          <w:szCs w:val="24"/>
-        </w:rPr>
-        <w:t xml:space="preserve"> provides access the query and route parameters</w:t>
+        <w:t xml:space="preserve"> : provides access the query and route parameters</w:t>
       </w:r>
     </w:p>
     <w:p>
@@ -2858,32 +2277,14 @@
           <w:sz w:val="24"/>
           <w:szCs w:val="24"/>
         </w:rPr>
-        <w:t xml:space="preserve">Service </w:t>
-      </w:r>
-      <w:proofErr w:type="gramStart"/>
-      <w:r>
-        <w:rPr>
-          <w:b/>
-          <w:bCs/>
-          <w:sz w:val="24"/>
-          <w:szCs w:val="24"/>
-        </w:rPr>
-        <w:t>Worker</w:t>
+        <w:t>Service Worker</w:t>
       </w:r>
       <w:r>
         <w:rPr>
           <w:sz w:val="24"/>
           <w:szCs w:val="24"/>
         </w:rPr>
-        <w:t xml:space="preserve"> :</w:t>
-      </w:r>
-      <w:proofErr w:type="gramEnd"/>
-      <w:r>
-        <w:rPr>
-          <w:sz w:val="24"/>
-          <w:szCs w:val="24"/>
-        </w:rPr>
-        <w:t xml:space="preserve"> </w:t>
+        <w:t xml:space="preserve"> : </w:t>
       </w:r>
       <w:r>
         <w:rPr>
@@ -2921,16 +2322,7 @@
           <w:sz w:val="24"/>
           <w:szCs w:val="24"/>
         </w:rPr>
-        <w:t xml:space="preserve">To build Angular </w:t>
-      </w:r>
-      <w:proofErr w:type="gramStart"/>
-      <w:r>
-        <w:rPr>
-          <w:rFonts w:asciiTheme="majorHAnsi" w:hAnsiTheme="majorHAnsi" w:cstheme="majorHAnsi"/>
-          <w:sz w:val="24"/>
-          <w:szCs w:val="24"/>
-        </w:rPr>
-        <w:t>Project</w:t>
+        <w:t>To build Angular Project</w:t>
       </w:r>
       <w:r>
         <w:rPr>
@@ -2938,16 +2330,7 @@
           <w:sz w:val="24"/>
           <w:szCs w:val="24"/>
         </w:rPr>
-        <w:t xml:space="preserve"> :</w:t>
-      </w:r>
-      <w:proofErr w:type="gramEnd"/>
-      <w:r>
-        <w:rPr>
-          <w:rFonts w:ascii="Consolas" w:hAnsi="Consolas"/>
-          <w:sz w:val="24"/>
-          <w:szCs w:val="24"/>
-        </w:rPr>
-        <w:t xml:space="preserve"> </w:t>
+        <w:t xml:space="preserve"> : </w:t>
       </w:r>
       <w:r>
         <w:rPr>
@@ -3003,16 +2386,7 @@
           <w:sz w:val="24"/>
           <w:szCs w:val="24"/>
         </w:rPr>
-        <w:t xml:space="preserve">Zero Configuration http </w:t>
-      </w:r>
-      <w:proofErr w:type="gramStart"/>
-      <w:r>
-        <w:rPr>
-          <w:rFonts w:cstheme="minorHAnsi"/>
-          <w:sz w:val="24"/>
-          <w:szCs w:val="24"/>
-        </w:rPr>
-        <w:t xml:space="preserve">Server </w:t>
+        <w:t xml:space="preserve">Zero Configuration http Server </w:t>
       </w:r>
       <w:r>
         <w:rPr>
@@ -3020,16 +2394,7 @@
           <w:sz w:val="24"/>
           <w:szCs w:val="24"/>
         </w:rPr>
-        <w:t>:</w:t>
-      </w:r>
-      <w:proofErr w:type="gramEnd"/>
-      <w:r>
-        <w:rPr>
-          <w:rFonts w:ascii="Consolas" w:hAnsi="Consolas"/>
-          <w:sz w:val="24"/>
-          <w:szCs w:val="24"/>
-        </w:rPr>
-        <w:t xml:space="preserve"> </w:t>
+        <w:t xml:space="preserve">: </w:t>
       </w:r>
       <w:proofErr w:type="spellStart"/>
       <w:r>
@@ -3172,13 +2537,8 @@
                       <wps:txbx>
                         <w:txbxContent>
                           <w:p>
-                            <w:proofErr w:type="gramStart"/>
                             <w:r>
-                              <w:t>Dispatch(</w:t>
-                            </w:r>
-                            <w:proofErr w:type="gramEnd"/>
-                            <w:r>
-                              <w:t>)</w:t>
+                              <w:t>Dispatch()</w:t>
                             </w:r>
                           </w:p>
                         </w:txbxContent>
@@ -3208,13 +2568,8 @@
                 <v:textbox style="mso-fit-shape-to-text:t">
                   <w:txbxContent>
                     <w:p>
-                      <w:proofErr w:type="gramStart"/>
                       <w:r>
-                        <w:t>Dispatch(</w:t>
-                      </w:r>
-                      <w:proofErr w:type="gramEnd"/>
-                      <w:r>
-                        <w:t>)</w:t>
+                        <w:t>Dispatch()</w:t>
                       </w:r>
                     </w:p>
                   </w:txbxContent>
@@ -3278,7 +2633,6 @@
                       <wps:txbx>
                         <w:txbxContent>
                           <w:p>
-                            <w:proofErr w:type="gramStart"/>
                             <w:r>
                               <w:t>S</w:t>
                             </w:r>
@@ -3286,11 +2640,7 @@
                               <w:t>ubscribe</w:t>
                             </w:r>
                             <w:r>
-                              <w:t>(</w:t>
-                            </w:r>
-                            <w:proofErr w:type="gramEnd"/>
-                            <w:r>
-                              <w:t>)</w:t>
+                              <w:t>()</w:t>
                             </w:r>
                           </w:p>
                         </w:txbxContent>
@@ -3316,7 +2666,6 @@
                 <v:textbox style="mso-fit-shape-to-text:t">
                   <w:txbxContent>
                     <w:p>
-                      <w:proofErr w:type="gramStart"/>
                       <w:r>
                         <w:t>S</w:t>
                       </w:r>
@@ -3324,11 +2673,7 @@
                         <w:t>ubscribe</w:t>
                       </w:r>
                       <w:r>
-                        <w:t>(</w:t>
-                      </w:r>
-                      <w:proofErr w:type="gramEnd"/>
-                      <w:r>
-                        <w:t>)</w:t>
+                        <w:t>()</w:t>
                       </w:r>
                     </w:p>
                   </w:txbxContent>
@@ -3400,7 +2745,7 @@
           </mc:Choice>
           <mc:Fallback>
             <w:pict>
-              <v:shapetype w14:anchorId="252A33CB" id="_x0000_t32" coordsize="21600,21600" o:spt="32" o:oned="t" path="m,l21600,21600e" filled="f">
+              <v:shapetype w14:anchorId="55BA0571" id="_x0000_t32" coordsize="21600,21600" o:spt="32" o:oned="t" path="m,l21600,21600e" filled="f">
                 <v:path arrowok="t" fillok="f" o:connecttype="none"/>
                 <o:lock v:ext="edit" shapetype="t"/>
               </v:shapetype>
@@ -3472,7 +2817,7 @@
           </mc:Choice>
           <mc:Fallback>
             <w:pict>
-              <v:shape w14:anchorId="710CE843" id="Straight Arrow Connector 4" o:spid="_x0000_s1026" type="#_x0000_t32" style="position:absolute;margin-left:243.35pt;margin-top:35.4pt;width:46.95pt;height:33.9pt;flip:x;z-index:251659264;visibility:visible;mso-wrap-style:square;mso-wrap-distance-left:9pt;mso-wrap-distance-top:0;mso-wrap-distance-right:9pt;mso-wrap-distance-bottom:0;mso-position-horizontal:absolute;mso-position-horizontal-relative:text;mso-position-vertical:absolute;mso-position-vertical-relative:text" o:gfxdata="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" strokecolor="#4472c4 [3204]" strokeweight=".5pt">
+              <v:shape w14:anchorId="57B76FBC" id="Straight Arrow Connector 4" o:spid="_x0000_s1026" type="#_x0000_t32" style="position:absolute;margin-left:243.35pt;margin-top:35.4pt;width:46.95pt;height:33.9pt;flip:x;z-index:251659264;visibility:visible;mso-wrap-style:square;mso-wrap-distance-left:9pt;mso-wrap-distance-top:0;mso-wrap-distance-right:9pt;mso-wrap-distance-bottom:0;mso-position-horizontal:absolute;mso-position-horizontal-relative:text;mso-position-vertical:absolute;mso-position-vertical-relative:text" o:gfxdata="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" strokecolor="#4472c4 [3204]" strokeweight=".5pt">
                 <v:stroke endarrow="block" joinstyle="miter"/>
               </v:shape>
             </w:pict>
@@ -3591,8 +2936,96 @@
           </wp:inline>
         </w:drawing>
       </w:r>
+    </w:p>
+    <w:p>
+      <w:pPr>
+        <w:tabs>
+          <w:tab w:val="left" w:pos="709"/>
+        </w:tabs>
+        <w:rPr>
+          <w:sz w:val="24"/>
+          <w:szCs w:val="24"/>
+        </w:rPr>
+      </w:pPr>
+    </w:p>
+    <w:p>
+      <w:pPr>
+        <w:tabs>
+          <w:tab w:val="left" w:pos="709"/>
+        </w:tabs>
+        <w:rPr>
+          <w:sz w:val="24"/>
+          <w:szCs w:val="24"/>
+        </w:rPr>
+      </w:pPr>
+    </w:p>
+    <w:p>
+      <w:pPr>
+        <w:tabs>
+          <w:tab w:val="left" w:pos="709"/>
+        </w:tabs>
+        <w:rPr>
+          <w:sz w:val="24"/>
+          <w:szCs w:val="24"/>
+        </w:rPr>
+      </w:pPr>
+      <w:r>
+        <w:rPr>
+          <w:sz w:val="24"/>
+          <w:szCs w:val="24"/>
+        </w:rPr>
+        <w:t xml:space="preserve">For Angular – Redux implementation: </w:t>
+      </w:r>
       <w:bookmarkStart w:id="0" w:name="_GoBack"/>
       <w:bookmarkEnd w:id="0"/>
+    </w:p>
+    <w:p>
+      <w:pPr>
+        <w:pStyle w:val="ListParagraph"/>
+        <w:numPr>
+          <w:ilvl w:val="0"/>
+          <w:numId w:val="1"/>
+        </w:numPr>
+        <w:tabs>
+          <w:tab w:val="left" w:pos="709"/>
+        </w:tabs>
+        <w:rPr>
+          <w:sz w:val="24"/>
+          <w:szCs w:val="24"/>
+        </w:rPr>
+      </w:pPr>
+      <w:proofErr w:type="spellStart"/>
+      <w:r>
+        <w:rPr>
+          <w:sz w:val="24"/>
+          <w:szCs w:val="24"/>
+        </w:rPr>
+        <w:t>npm</w:t>
+      </w:r>
+      <w:proofErr w:type="spellEnd"/>
+      <w:r>
+        <w:rPr>
+          <w:sz w:val="24"/>
+          <w:szCs w:val="24"/>
+        </w:rPr>
+        <w:t xml:space="preserve"> install --save @</w:t>
+      </w:r>
+      <w:proofErr w:type="spellStart"/>
+      <w:r>
+        <w:rPr>
+          <w:sz w:val="24"/>
+          <w:szCs w:val="24"/>
+        </w:rPr>
+        <w:t>ngrx</w:t>
+      </w:r>
+      <w:proofErr w:type="spellEnd"/>
+      <w:r>
+        <w:rPr>
+          <w:sz w:val="24"/>
+          <w:szCs w:val="24"/>
+        </w:rPr>
+        <w:t>/store</w:t>
+      </w:r>
     </w:p>
     <w:sectPr>
       <w:pgSz w:w="11906" w:h="16838"/>

</xml_diff>